<commit_message>
Added the final report for hw2
</commit_message>
<xml_diff>
--- a/HW2/Hw2 Report.docx
+++ b/HW2/Hw2 Report.docx
@@ -2,7 +2,10 @@
 <file path=word/document.xml><?xml version="1.0" encoding="utf-8"?>
 <w:document xmlns:wpc="http://schemas.microsoft.com/office/word/2010/wordprocessingCanvas" xmlns:cx="http://schemas.microsoft.com/office/drawing/2014/chartex" xmlns:mc="http://schemas.openxmlformats.org/markup-compatibility/2006" xmlns:o="urn:schemas-microsoft-com:office:office" xmlns:r="http://schemas.openxmlformats.org/officeDocument/2006/relationships" xmlns:m="http://schemas.openxmlformats.org/officeDocument/2006/math" xmlns:v="urn:schemas-microsoft-com:vml" xmlns:wp14="http://schemas.microsoft.com/office/word/2010/wordprocessingDrawing" xmlns:wp="http://schemas.openxmlformats.org/drawingml/2006/wordprocessingDrawing" xmlns:w10="urn:schemas-microsoft-com:office:word" xmlns:w="http://schemas.openxmlformats.org/wordprocessingml/2006/main" xmlns:w14="http://schemas.microsoft.com/office/word/2010/wordml" xmlns:w15="http://schemas.microsoft.com/office/word/2012/wordml" xmlns:w16se="http://schemas.microsoft.com/office/word/2015/wordml/symex" xmlns:wpg="http://schemas.microsoft.com/office/word/2010/wordprocessingGroup" xmlns:wpi="http://schemas.microsoft.com/office/word/2010/wordprocessingInk" xmlns:wne="http://schemas.microsoft.com/office/word/2006/wordml" xmlns:wps="http://schemas.microsoft.com/office/word/2010/wordprocessingShape" mc:Ignorable="w14 w15 w16se wp14">
   <w:body>
-    <w:p/>
+    <w:p>
+      <w:bookmarkStart w:id="0" w:name="_GoBack"/>
+      <w:bookmarkEnd w:id="0"/>
+    </w:p>
     <w:p/>
     <w:p/>
     <w:p>
@@ -120,12 +123,50 @@
     <w:p/>
     <w:p/>
     <w:p>
-      <w:r>
+      <w:pPr>
+        <w:rPr>
+          <w:b/>
+        </w:rPr>
+      </w:pPr>
+      <w:r>
+        <w:rPr>
+          <w:b/>
+        </w:rPr>
         <w:lastRenderedPageBreak/>
+        <w:t>Part A</w:t>
+      </w:r>
+      <w:r>
+        <w:rPr>
+          <w:b/>
+        </w:rPr>
+        <w:t>:</w:t>
+      </w:r>
+    </w:p>
+    <w:p>
+      <w:r>
+        <w:t xml:space="preserve">The simulations were run on the </w:t>
+      </w:r>
+      <w:proofErr w:type="spellStart"/>
+      <w:r>
+        <w:t>zsim</w:t>
+      </w:r>
+      <w:proofErr w:type="spellEnd"/>
+      <w:r>
+        <w:t xml:space="preserve"> s</w:t>
+      </w:r>
+      <w:r>
+        <w:t>imulator</w:t>
+      </w:r>
+      <w:r>
+        <w:t xml:space="preserve">. The implementation for the A3 code is included in the zip file attached as the submission. </w:t>
+      </w:r>
+    </w:p>
+    <w:p/>
+    <w:p>
+      <w:r>
         <w:t>Part B.</w:t>
       </w:r>
     </w:p>
-    <w:p/>
     <w:p>
       <w:r>
         <w:t>Prediction Accuracy Plot of two predictors A2 and A3</w:t>
@@ -143,7 +184,7 @@
         </w:rPr>
         <w:drawing>
           <wp:inline distT="0" distB="0" distL="0" distR="0">
-            <wp:extent cx="6970171" cy="5105400"/>
+            <wp:extent cx="6969760" cy="4693568"/>
             <wp:effectExtent l="0" t="0" r="2540" b="0"/>
             <wp:docPr id="2" name="Picture 2" descr="C:\Users\adilh\Desktop\Projects\GIT_CODE\CompArchitecture\HW2\Figure_1.png"/>
             <wp:cNvGraphicFramePr>
@@ -159,7 +200,7 @@
                     </pic:cNvPicPr>
                   </pic:nvPicPr>
                   <pic:blipFill>
-                    <a:blip r:embed="rId4">
+                    <a:blip r:embed="rId6">
                       <a:extLst>
                         <a:ext uri="{28A0092B-C50C-407E-A947-70E740481C1C}">
                           <a14:useLocalDpi xmlns:a14="http://schemas.microsoft.com/office/drawing/2010/main" val="0"/>
@@ -174,7 +215,7 @@
                   <pic:spPr bwMode="auto">
                     <a:xfrm>
                       <a:off x="0" y="0"/>
-                      <a:ext cx="6980723" cy="5113129"/>
+                      <a:ext cx="6989575" cy="4706912"/>
                     </a:xfrm>
                     <a:prstGeom prst="rect">
                       <a:avLst/>
@@ -199,11 +240,36 @@
       </w:pPr>
     </w:p>
     <w:p>
+      <w:r>
+        <w:t>This graph represents the comparison of the A2 and A3 automaton’s prediction accuracy on different benchmarks. As evident from the graphs, the A2 and A3 are very similar in their prediction accuracy. Although the A2 automaton is doing little better as compared to A3.</w:t>
+      </w:r>
+    </w:p>
+    <w:p>
+      <w:r>
+        <w:t xml:space="preserve">Also, we noticed that few of the benchmarks prediction accuracy reached as high as 98%, and others reached a level of 88%. When I checked the cycles for the corresponding benchmarks, it reflected that ratio of number of total simulated instructions to that of cycles loosely represents whether a benchmark contains more floating point operations or integer operations. </w:t>
+      </w:r>
+      <w:r>
+        <w:t xml:space="preserve">Thus reflecting that the higher prediction </w:t>
+      </w:r>
+      <w:r>
+        <w:lastRenderedPageBreak/>
+        <w:t>rates for the benchmarks represent that the benchmark contains more FP operations and the ones which has less prediction accuracy majorly has less branch prediction accuracy.</w:t>
+      </w:r>
+    </w:p>
+    <w:p>
+      <w:r>
+        <w:t>Moreover, the medium through small working sets have resulted in higher prediction which is basically greater than 95%, whereas the ones with high working sets has less than it.</w:t>
+      </w:r>
+    </w:p>
+    <w:p>
       <w:pPr>
         <w:rPr>
           <w:i/>
         </w:rPr>
       </w:pPr>
+      <w:r>
+        <w:t>The A3 automaton is just slight variations of the A2, hence reason for the similar prediction accuracy and trend for the benchmarks.</w:t>
+      </w:r>
     </w:p>
     <w:p>
       <w:pPr>
@@ -227,32 +293,16 @@
       </w:pPr>
     </w:p>
     <w:p>
+      <w:r>
+        <w:t>Time Computation time comparison between two runs. One when using A2 and when using A3:</w:t>
+      </w:r>
+    </w:p>
+    <w:p>
       <w:pPr>
         <w:rPr>
           <w:i/>
         </w:rPr>
       </w:pPr>
-    </w:p>
-    <w:p>
-      <w:pPr>
-        <w:rPr>
-          <w:i/>
-        </w:rPr>
-      </w:pPr>
-    </w:p>
-    <w:p>
-      <w:r>
-        <w:lastRenderedPageBreak/>
-        <w:t>Time Computation time comparison between two runs. One when using A2 and when using A3:</w:t>
-      </w:r>
-    </w:p>
-    <w:p>
-      <w:pPr>
-        <w:rPr>
-          <w:i/>
-        </w:rPr>
-      </w:pPr>
-      <w:bookmarkStart w:id="0" w:name="_GoBack"/>
       <w:r>
         <w:rPr>
           <w:i/>
@@ -276,7 +326,7 @@
                     </pic:cNvPicPr>
                   </pic:nvPicPr>
                   <pic:blipFill>
-                    <a:blip r:embed="rId5">
+                    <a:blip r:embed="rId7">
                       <a:extLst>
                         <a:ext uri="{28A0092B-C50C-407E-A947-70E740481C1C}">
                           <a14:useLocalDpi xmlns:a14="http://schemas.microsoft.com/office/drawing/2010/main" val="0"/>
@@ -307,9 +357,442 @@
           </wp:inline>
         </w:drawing>
       </w:r>
-      <w:bookmarkEnd w:id="0"/>
-    </w:p>
-    <w:p/>
+    </w:p>
+    <w:p/>
+    <w:p>
+      <w:r>
+        <w:t>This graph represents the normalized time of the A3 automaton to A2.</w:t>
+      </w:r>
+    </w:p>
+    <w:p>
+      <w:r>
+        <w:t>All the benchmarks using A3 automaton runs slightly more than as compared to that of the A2 automaton.</w:t>
+      </w:r>
+    </w:p>
+    <w:p>
+      <w:r>
+        <w:t>The second graph suggests that the time taken by both the automaton is very similar. Again the A2 is performing little bit better as compared to A3 (by very small amount).</w:t>
+      </w:r>
+    </w:p>
+    <w:p>
+      <w:r>
+        <w:lastRenderedPageBreak/>
+        <w:t>As Suggested by the Graphs above, the performance of bit the A2 and A3 Automatons are similar and A2 prediction is little bit on the higher side.</w:t>
+      </w:r>
+    </w:p>
+    <w:p/>
+    <w:p/>
+    <w:p/>
+    <w:p/>
+    <w:p/>
+    <w:p/>
+    <w:p/>
+    <w:p/>
+    <w:p>
+      <w:pPr>
+        <w:rPr>
+          <w:b/>
+        </w:rPr>
+      </w:pPr>
+      <w:r>
+        <w:rPr>
+          <w:b/>
+        </w:rPr>
+        <w:t>Part B:</w:t>
+      </w:r>
+    </w:p>
+    <w:p>
+      <w:pPr>
+        <w:rPr>
+          <w:b/>
+        </w:rPr>
+      </w:pPr>
+      <w:r>
+        <w:rPr>
+          <w:b/>
+        </w:rPr>
+        <w:t xml:space="preserve">For </w:t>
+      </w:r>
+      <w:proofErr w:type="spellStart"/>
+      <w:r>
+        <w:rPr>
+          <w:b/>
+        </w:rPr>
+        <w:t>M</w:t>
+      </w:r>
+      <w:proofErr w:type="spellEnd"/>
+      <w:r>
+        <w:rPr>
+          <w:b/>
+        </w:rPr>
+        <w:t xml:space="preserve"> to be c</w:t>
+      </w:r>
+      <w:r>
+        <w:rPr>
+          <w:b/>
+        </w:rPr>
+        <w:t>onstant for all the cases:</w:t>
+      </w:r>
+    </w:p>
+    <w:tbl>
+      <w:tblPr>
+        <w:tblStyle w:val="TableGrid"/>
+        <w:tblW w:w="0" w:type="auto"/>
+        <w:tblLook w:val="04A0" w:firstRow="1" w:lastRow="0" w:firstColumn="1" w:lastColumn="0" w:noHBand="0" w:noVBand="1"/>
+      </w:tblPr>
+      <w:tblGrid>
+        <w:gridCol w:w="2337"/>
+        <w:gridCol w:w="2337"/>
+        <w:gridCol w:w="2338"/>
+        <w:gridCol w:w="2338"/>
+      </w:tblGrid>
+      <w:tr>
+        <w:tc>
+          <w:tcPr>
+            <w:tcW w:w="2337" w:type="dxa"/>
+          </w:tcPr>
+          <w:p>
+            <w:pPr>
+              <w:rPr>
+                <w:b/>
+              </w:rPr>
+            </w:pPr>
+            <w:r>
+              <w:rPr>
+                <w:b/>
+              </w:rPr>
+              <w:t xml:space="preserve">Name </w:t>
+            </w:r>
+          </w:p>
+        </w:tc>
+        <w:tc>
+          <w:tcPr>
+            <w:tcW w:w="2337" w:type="dxa"/>
+          </w:tcPr>
+          <w:p>
+            <w:pPr>
+              <w:rPr>
+                <w:b/>
+              </w:rPr>
+            </w:pPr>
+            <w:r>
+              <w:rPr>
+                <w:b/>
+              </w:rPr>
+              <w:t>N</w:t>
+            </w:r>
+          </w:p>
+        </w:tc>
+        <w:tc>
+          <w:tcPr>
+            <w:tcW w:w="2338" w:type="dxa"/>
+          </w:tcPr>
+          <w:p>
+            <w:pPr>
+              <w:rPr>
+                <w:b/>
+              </w:rPr>
+            </w:pPr>
+            <w:r>
+              <w:rPr>
+                <w:b/>
+              </w:rPr>
+              <w:t>M</w:t>
+            </w:r>
+            <w:r>
+              <w:rPr>
+                <w:b/>
+              </w:rPr>
+              <w:t xml:space="preserve"> = 512 for all cases</w:t>
+            </w:r>
+          </w:p>
+        </w:tc>
+        <w:tc>
+          <w:tcPr>
+            <w:tcW w:w="2338" w:type="dxa"/>
+          </w:tcPr>
+          <w:p>
+            <w:pPr>
+              <w:rPr>
+                <w:b/>
+              </w:rPr>
+            </w:pPr>
+            <w:r>
+              <w:rPr>
+                <w:b/>
+              </w:rPr>
+              <w:t>W</w:t>
+            </w:r>
+          </w:p>
+        </w:tc>
+      </w:tr>
+      <w:tr>
+        <w:tc>
+          <w:tcPr>
+            <w:tcW w:w="2337" w:type="dxa"/>
+          </w:tcPr>
+          <w:p>
+            <w:pPr>
+              <w:rPr>
+                <w:b/>
+              </w:rPr>
+            </w:pPr>
+            <w:r>
+              <w:rPr>
+                <w:b/>
+              </w:rPr>
+              <w:t>Gag</w:t>
+            </w:r>
+          </w:p>
+        </w:tc>
+        <w:tc>
+          <w:tcPr>
+            <w:tcW w:w="2337" w:type="dxa"/>
+          </w:tcPr>
+          <w:p>
+            <w:r>
+              <w:t>1</w:t>
+            </w:r>
+          </w:p>
+        </w:tc>
+        <w:tc>
+          <w:tcPr>
+            <w:tcW w:w="2338" w:type="dxa"/>
+          </w:tcPr>
+          <w:p>
+            <w:r>
+              <w:t xml:space="preserve"> = 2</w:t>
+            </w:r>
+            <w:r>
+              <w:rPr>
+                <w:vertAlign w:val="superscript"/>
+              </w:rPr>
+              <w:t>w</w:t>
+            </w:r>
+            <w:r>
+              <w:t xml:space="preserve"> = </w:t>
+            </w:r>
+            <w:r>
+              <w:t>512</w:t>
+            </w:r>
+          </w:p>
+        </w:tc>
+        <w:tc>
+          <w:tcPr>
+            <w:tcW w:w="2338" w:type="dxa"/>
+          </w:tcPr>
+          <w:p>
+            <w:r>
+              <w:t>9</w:t>
+            </w:r>
+          </w:p>
+        </w:tc>
+      </w:tr>
+      <w:tr>
+        <w:tc>
+          <w:tcPr>
+            <w:tcW w:w="2337" w:type="dxa"/>
+          </w:tcPr>
+          <w:p>
+            <w:pPr>
+              <w:rPr>
+                <w:b/>
+              </w:rPr>
+            </w:pPr>
+            <w:r>
+              <w:rPr>
+                <w:b/>
+              </w:rPr>
+              <w:t>Gap</w:t>
+            </w:r>
+          </w:p>
+        </w:tc>
+        <w:tc>
+          <w:tcPr>
+            <w:tcW w:w="2337" w:type="dxa"/>
+          </w:tcPr>
+          <w:p>
+            <w:r>
+              <w:t>1</w:t>
+            </w:r>
+            <w:r>
+              <w:t xml:space="preserve">    (c  = 8)</w:t>
+            </w:r>
+          </w:p>
+        </w:tc>
+        <w:tc>
+          <w:tcPr>
+            <w:tcW w:w="2338" w:type="dxa"/>
+          </w:tcPr>
+          <w:p>
+            <w:r>
+              <w:t>= C * 2</w:t>
+            </w:r>
+            <w:r>
+              <w:rPr>
+                <w:vertAlign w:val="superscript"/>
+              </w:rPr>
+              <w:t xml:space="preserve">w </w:t>
+            </w:r>
+            <w:r>
+              <w:rPr>
+                <w:vertAlign w:val="superscript"/>
+              </w:rPr>
+              <w:noBreakHyphen/>
+            </w:r>
+            <w:r>
+              <w:t xml:space="preserve"> = </w:t>
+            </w:r>
+            <w:r>
+              <w:t>512</w:t>
+            </w:r>
+          </w:p>
+        </w:tc>
+        <w:tc>
+          <w:tcPr>
+            <w:tcW w:w="2338" w:type="dxa"/>
+          </w:tcPr>
+          <w:p>
+            <w:r>
+              <w:t>6</w:t>
+            </w:r>
+          </w:p>
+        </w:tc>
+      </w:tr>
+      <w:tr>
+        <w:tc>
+          <w:tcPr>
+            <w:tcW w:w="2337" w:type="dxa"/>
+          </w:tcPr>
+          <w:p>
+            <w:pPr>
+              <w:rPr>
+                <w:b/>
+              </w:rPr>
+            </w:pPr>
+            <w:proofErr w:type="spellStart"/>
+            <w:r>
+              <w:rPr>
+                <w:b/>
+              </w:rPr>
+              <w:t>PAg</w:t>
+            </w:r>
+            <w:proofErr w:type="spellEnd"/>
+          </w:p>
+        </w:tc>
+        <w:tc>
+          <w:tcPr>
+            <w:tcW w:w="2337" w:type="dxa"/>
+          </w:tcPr>
+          <w:p>
+            <w:r>
+              <w:t>8</w:t>
+            </w:r>
+          </w:p>
+        </w:tc>
+        <w:tc>
+          <w:tcPr>
+            <w:tcW w:w="2338" w:type="dxa"/>
+          </w:tcPr>
+          <w:p>
+            <w:r>
+              <w:t>= 2</w:t>
+            </w:r>
+            <w:r>
+              <w:rPr>
+                <w:vertAlign w:val="superscript"/>
+              </w:rPr>
+              <w:t>w</w:t>
+            </w:r>
+            <w:r>
+              <w:t xml:space="preserve"> = 512</w:t>
+            </w:r>
+          </w:p>
+        </w:tc>
+        <w:tc>
+          <w:tcPr>
+            <w:tcW w:w="2338" w:type="dxa"/>
+          </w:tcPr>
+          <w:p>
+            <w:r>
+              <w:t>9</w:t>
+            </w:r>
+          </w:p>
+        </w:tc>
+      </w:tr>
+      <w:tr>
+        <w:tc>
+          <w:tcPr>
+            <w:tcW w:w="2337" w:type="dxa"/>
+          </w:tcPr>
+          <w:p>
+            <w:pPr>
+              <w:rPr>
+                <w:b/>
+              </w:rPr>
+            </w:pPr>
+            <w:r>
+              <w:rPr>
+                <w:b/>
+              </w:rPr>
+              <w:t>Pap</w:t>
+            </w:r>
+          </w:p>
+        </w:tc>
+        <w:tc>
+          <w:tcPr>
+            <w:tcW w:w="2337" w:type="dxa"/>
+          </w:tcPr>
+          <w:p>
+            <w:r>
+              <w:t>8</w:t>
+            </w:r>
+            <w:r>
+              <w:t xml:space="preserve">    (N = 8)</w:t>
+            </w:r>
+          </w:p>
+        </w:tc>
+        <w:tc>
+          <w:tcPr>
+            <w:tcW w:w="2338" w:type="dxa"/>
+          </w:tcPr>
+          <w:p>
+            <w:r>
+              <w:t>= N * 2</w:t>
+            </w:r>
+            <w:r>
+              <w:rPr>
+                <w:vertAlign w:val="superscript"/>
+              </w:rPr>
+              <w:t>w</w:t>
+            </w:r>
+            <w:r>
+              <w:t xml:space="preserve"> = </w:t>
+            </w:r>
+            <w:r>
+              <w:t>512</w:t>
+            </w:r>
+          </w:p>
+        </w:tc>
+        <w:tc>
+          <w:tcPr>
+            <w:tcW w:w="2338" w:type="dxa"/>
+          </w:tcPr>
+          <w:p>
+            <w:r>
+              <w:t>6</w:t>
+            </w:r>
+          </w:p>
+        </w:tc>
+      </w:tr>
+    </w:tbl>
+    <w:p>
+      <w:pPr>
+        <w:rPr>
+          <w:b/>
+        </w:rPr>
+      </w:pPr>
+    </w:p>
     <w:sectPr>
       <w:pgSz w:w="12240" w:h="15840"/>
       <w:pgMar w:top="1440" w:right="1440" w:bottom="1440" w:left="1440" w:header="720" w:footer="720" w:gutter="0"/>
@@ -318,6 +801,103 @@
     </w:sectPr>
   </w:body>
 </w:document>
+</file>
+
+<file path=word/numbering.xml><?xml version="1.0" encoding="utf-8"?>
+<w:numbering xmlns:wpc="http://schemas.microsoft.com/office/word/2010/wordprocessingCanvas" xmlns:cx="http://schemas.microsoft.com/office/drawing/2014/chartex" xmlns:mc="http://schemas.openxmlformats.org/markup-compatibility/2006" xmlns:o="urn:schemas-microsoft-com:office:office" xmlns:r="http://schemas.openxmlformats.org/officeDocument/2006/relationships" xmlns:m="http://schemas.openxmlformats.org/officeDocument/2006/math" xmlns:v="urn:schemas-microsoft-com:vml" xmlns:wp14="http://schemas.microsoft.com/office/word/2010/wordprocessingDrawing" xmlns:wp="http://schemas.openxmlformats.org/drawingml/2006/wordprocessingDrawing" xmlns:w10="urn:schemas-microsoft-com:office:word" xmlns:w="http://schemas.openxmlformats.org/wordprocessingml/2006/main" xmlns:w14="http://schemas.microsoft.com/office/word/2010/wordml" xmlns:w15="http://schemas.microsoft.com/office/word/2012/wordml" xmlns:w16se="http://schemas.microsoft.com/office/word/2015/wordml/symex" xmlns:wpg="http://schemas.microsoft.com/office/word/2010/wordprocessingGroup" xmlns:wpi="http://schemas.microsoft.com/office/word/2010/wordprocessingInk" xmlns:wne="http://schemas.microsoft.com/office/word/2006/wordml" xmlns:wps="http://schemas.microsoft.com/office/word/2010/wordprocessingShape" mc:Ignorable="w14 w15 w16se wp14">
+  <w:abstractNum w:abstractNumId="0" w15:restartNumberingAfterBreak="0">
+    <w:nsid w:val="2C863DCA"/>
+    <w:multiLevelType w:val="hybridMultilevel"/>
+    <w:tmpl w:val="7F986160"/>
+    <w:lvl w:ilvl="0" w:tplc="04090011">
+      <w:start w:val="1"/>
+      <w:numFmt w:val="decimal"/>
+      <w:lvlText w:val="%1)"/>
+      <w:lvlJc w:val="left"/>
+      <w:pPr>
+        <w:ind w:left="720" w:hanging="360"/>
+      </w:pPr>
+      <w:rPr>
+        <w:rFonts w:hint="default"/>
+      </w:rPr>
+    </w:lvl>
+    <w:lvl w:ilvl="1" w:tplc="04090019" w:tentative="1">
+      <w:start w:val="1"/>
+      <w:numFmt w:val="lowerLetter"/>
+      <w:lvlText w:val="%2."/>
+      <w:lvlJc w:val="left"/>
+      <w:pPr>
+        <w:ind w:left="1440" w:hanging="360"/>
+      </w:pPr>
+    </w:lvl>
+    <w:lvl w:ilvl="2" w:tplc="0409001B" w:tentative="1">
+      <w:start w:val="1"/>
+      <w:numFmt w:val="lowerRoman"/>
+      <w:lvlText w:val="%3."/>
+      <w:lvlJc w:val="right"/>
+      <w:pPr>
+        <w:ind w:left="2160" w:hanging="180"/>
+      </w:pPr>
+    </w:lvl>
+    <w:lvl w:ilvl="3" w:tplc="0409000F" w:tentative="1">
+      <w:start w:val="1"/>
+      <w:numFmt w:val="decimal"/>
+      <w:lvlText w:val="%4."/>
+      <w:lvlJc w:val="left"/>
+      <w:pPr>
+        <w:ind w:left="2880" w:hanging="360"/>
+      </w:pPr>
+    </w:lvl>
+    <w:lvl w:ilvl="4" w:tplc="04090019" w:tentative="1">
+      <w:start w:val="1"/>
+      <w:numFmt w:val="lowerLetter"/>
+      <w:lvlText w:val="%5."/>
+      <w:lvlJc w:val="left"/>
+      <w:pPr>
+        <w:ind w:left="3600" w:hanging="360"/>
+      </w:pPr>
+    </w:lvl>
+    <w:lvl w:ilvl="5" w:tplc="0409001B" w:tentative="1">
+      <w:start w:val="1"/>
+      <w:numFmt w:val="lowerRoman"/>
+      <w:lvlText w:val="%6."/>
+      <w:lvlJc w:val="right"/>
+      <w:pPr>
+        <w:ind w:left="4320" w:hanging="180"/>
+      </w:pPr>
+    </w:lvl>
+    <w:lvl w:ilvl="6" w:tplc="0409000F" w:tentative="1">
+      <w:start w:val="1"/>
+      <w:numFmt w:val="decimal"/>
+      <w:lvlText w:val="%7."/>
+      <w:lvlJc w:val="left"/>
+      <w:pPr>
+        <w:ind w:left="5040" w:hanging="360"/>
+      </w:pPr>
+    </w:lvl>
+    <w:lvl w:ilvl="7" w:tplc="04090019" w:tentative="1">
+      <w:start w:val="1"/>
+      <w:numFmt w:val="lowerLetter"/>
+      <w:lvlText w:val="%8."/>
+      <w:lvlJc w:val="left"/>
+      <w:pPr>
+        <w:ind w:left="5760" w:hanging="360"/>
+      </w:pPr>
+    </w:lvl>
+    <w:lvl w:ilvl="8" w:tplc="0409001B" w:tentative="1">
+      <w:start w:val="1"/>
+      <w:numFmt w:val="lowerRoman"/>
+      <w:lvlText w:val="%9."/>
+      <w:lvlJc w:val="right"/>
+      <w:pPr>
+        <w:ind w:left="6480" w:hanging="180"/>
+      </w:pPr>
+    </w:lvl>
+  </w:abstractNum>
+  <w:num w:numId="1">
+    <w:abstractNumId w:val="0"/>
+  </w:num>
+</w:numbering>
 </file>
 
 <file path=word/styles.xml><?xml version="1.0" encoding="utf-8"?>
@@ -741,6 +1321,36 @@
     <w:semiHidden/>
     <w:unhideWhenUsed/>
   </w:style>
+  <w:style w:type="table" w:styleId="TableGrid">
+    <w:name w:val="Table Grid"/>
+    <w:basedOn w:val="TableNormal"/>
+    <w:uiPriority w:val="39"/>
+    <w:rsid w:val="00430207"/>
+    <w:pPr>
+      <w:spacing w:after="0" w:line="240" w:lineRule="auto"/>
+    </w:pPr>
+    <w:tblPr>
+      <w:tblBorders>
+        <w:top w:val="single" w:sz="4" w:space="0" w:color="auto"/>
+        <w:left w:val="single" w:sz="4" w:space="0" w:color="auto"/>
+        <w:bottom w:val="single" w:sz="4" w:space="0" w:color="auto"/>
+        <w:right w:val="single" w:sz="4" w:space="0" w:color="auto"/>
+        <w:insideH w:val="single" w:sz="4" w:space="0" w:color="auto"/>
+        <w:insideV w:val="single" w:sz="4" w:space="0" w:color="auto"/>
+      </w:tblBorders>
+    </w:tblPr>
+  </w:style>
+  <w:style w:type="paragraph" w:styleId="ListParagraph">
+    <w:name w:val="List Paragraph"/>
+    <w:basedOn w:val="Normal"/>
+    <w:uiPriority w:val="34"/>
+    <w:qFormat/>
+    <w:rsid w:val="000657EB"/>
+    <w:pPr>
+      <w:ind w:left="720"/>
+      <w:contextualSpacing/>
+    </w:pPr>
+  </w:style>
 </w:styles>
 </file>
 
@@ -1003,4 +1613,16 @@
     </a:ext>
   </a:extLst>
 </a:theme>
+</file>
+
+<file path=customXml/item1.xml><?xml version="1.0" encoding="utf-8"?>
+<b:Sources xmlns:b="http://schemas.openxmlformats.org/officeDocument/2006/bibliography" xmlns="http://schemas.openxmlformats.org/officeDocument/2006/bibliography" SelectedStyle="\APASixthEditionOfficeOnline.xsl" StyleName="APA" Version="6"/>
+</file>
+
+<file path=customXml/itemProps1.xml><?xml version="1.0" encoding="utf-8"?>
+<ds:datastoreItem xmlns:ds="http://schemas.openxmlformats.org/officeDocument/2006/customXml" ds:itemID="{0787E619-AD8F-4D93-AEDF-07BF1AB255B7}">
+  <ds:schemaRefs>
+    <ds:schemaRef ds:uri="http://schemas.openxmlformats.org/officeDocument/2006/bibliography"/>
+  </ds:schemaRefs>
+</ds:datastoreItem>
 </file>
</xml_diff>